<commit_message>
upload database and css for Registeration.php
</commit_message>
<xml_diff>
--- a/db.docx
+++ b/db.docx
@@ -56,15 +56,12 @@
     </w:p>
     <w:p>
       <w:r>
-        <w:t xml:space="preserve">    Password </w:t>
-      </w:r>
-      <w:proofErr w:type="gramStart"/>
-      <w:r>
-        <w:t>VARCHAR(</w:t>
-      </w:r>
-      <w:proofErr w:type="gramEnd"/>
-      <w:r>
-        <w:t>50) NOT NULL,</w:t>
+        <w:t xml:space="preserve">    Email VARCHAR(50) NOT NULL,</w:t>
+      </w:r>
+    </w:p>
+    <w:p>
+      <w:r>
+        <w:t xml:space="preserve">    Password VARCHAR(50) NOT NULL,</w:t>
       </w:r>
     </w:p>
     <w:p>
@@ -77,35 +74,149 @@
       <w:r>
         <w:t xml:space="preserve"> </w:t>
       </w:r>
-      <w:proofErr w:type="gramStart"/>
-      <w:r>
-        <w:t>VARCHAR(</w:t>
-      </w:r>
-      <w:proofErr w:type="gramEnd"/>
-      <w:r>
-        <w:t>10</w:t>
-      </w:r>
-      <w:r>
-        <w:t xml:space="preserve">) </w:t>
+      <w:r>
+        <w:t xml:space="preserve">VARCHAR(10) </w:t>
       </w:r>
       <w:r>
         <w:t xml:space="preserve"> NOT NULL</w:t>
       </w:r>
+    </w:p>
+    <w:p>
+      <w:r>
+        <w:t>);</w:t>
+      </w:r>
+    </w:p>
+    <w:p/>
+    <w:p>
+      <w:r>
+        <w:t>CREATE TABLE Course (</w:t>
+      </w:r>
+    </w:p>
+    <w:p>
+      <w:r>
+        <w:t xml:space="preserve">    </w:t>
+      </w:r>
+      <w:proofErr w:type="spellStart"/>
+      <w:r>
+        <w:t>CourseID</w:t>
+      </w:r>
+      <w:proofErr w:type="spellEnd"/>
+      <w:r>
+        <w:t xml:space="preserve"> INT PRIMARY KEY,</w:t>
+      </w:r>
+    </w:p>
+    <w:p>
+      <w:r>
+        <w:t xml:space="preserve">    </w:t>
+      </w:r>
+      <w:proofErr w:type="spellStart"/>
+      <w:r>
+        <w:t>CourseName</w:t>
+      </w:r>
+      <w:proofErr w:type="spellEnd"/>
+      <w:r>
+        <w:t xml:space="preserve"> VARCHAR(</w:t>
+      </w:r>
+      <w:r>
+        <w:t>50</w:t>
+      </w:r>
+      <w:r>
+        <w:t>) NOT NULL,</w:t>
+      </w:r>
+    </w:p>
+    <w:p>
+      <w:r>
+        <w:t xml:space="preserve">    Description TEXT</w:t>
+      </w:r>
+      <w:r>
+        <w:t xml:space="preserve"> NOT NULL</w:t>
+      </w:r>
       <w:r>
         <w:t>,</w:t>
       </w:r>
     </w:p>
     <w:p>
       <w:r>
-        <w:t xml:space="preserve">    Email </w:t>
-      </w:r>
-      <w:proofErr w:type="gramStart"/>
-      <w:r>
-        <w:t>VARCHAR(</w:t>
-      </w:r>
-      <w:proofErr w:type="gramEnd"/>
-      <w:r>
-        <w:t>50) NOT NULL</w:t>
+        <w:t xml:space="preserve">    </w:t>
+      </w:r>
+      <w:proofErr w:type="spellStart"/>
+      <w:r>
+        <w:t>InstructorID</w:t>
+      </w:r>
+      <w:proofErr w:type="spellEnd"/>
+      <w:r>
+        <w:t xml:space="preserve"> INT</w:t>
+      </w:r>
+      <w:r>
+        <w:t xml:space="preserve"> NOT NULL</w:t>
+      </w:r>
+      <w:r>
+        <w:t>,</w:t>
+      </w:r>
+    </w:p>
+    <w:p>
+      <w:r>
+        <w:t xml:space="preserve">    </w:t>
+      </w:r>
+      <w:proofErr w:type="spellStart"/>
+      <w:r>
+        <w:t>Start_Date</w:t>
+      </w:r>
+      <w:proofErr w:type="spellEnd"/>
+      <w:r>
+        <w:t xml:space="preserve"> DATETIME</w:t>
+      </w:r>
+      <w:r>
+        <w:t xml:space="preserve"> NOT NULL</w:t>
+      </w:r>
+      <w:r>
+        <w:t>,</w:t>
+      </w:r>
+    </w:p>
+    <w:p>
+      <w:r>
+        <w:t xml:space="preserve">    </w:t>
+      </w:r>
+      <w:proofErr w:type="spellStart"/>
+      <w:r>
+        <w:t>End_Date</w:t>
+      </w:r>
+      <w:proofErr w:type="spellEnd"/>
+      <w:r>
+        <w:t xml:space="preserve"> DATETIME</w:t>
+      </w:r>
+      <w:r>
+        <w:t xml:space="preserve"> NOT NULL</w:t>
+      </w:r>
+      <w:r>
+        <w:t>,</w:t>
+      </w:r>
+    </w:p>
+    <w:p>
+      <w:r>
+        <w:t xml:space="preserve">    FOREIGN KEY (</w:t>
+      </w:r>
+      <w:proofErr w:type="spellStart"/>
+      <w:r>
+        <w:t>InstructorID</w:t>
+      </w:r>
+      <w:proofErr w:type="spellEnd"/>
+      <w:r>
+        <w:t xml:space="preserve">) REFERENCES </w:t>
+      </w:r>
+      <w:r>
+        <w:t>User</w:t>
+      </w:r>
+      <w:r>
+        <w:t>(</w:t>
+      </w:r>
+      <w:proofErr w:type="spellStart"/>
+      <w:r>
+        <w:t>UserID</w:t>
+      </w:r>
+      <w:proofErr w:type="spellEnd"/>
+      <w:r>
+        <w:t>)</w:t>
       </w:r>
     </w:p>
     <w:p>
@@ -116,7 +227,15 @@
     <w:p/>
     <w:p>
       <w:r>
-        <w:t>CREATE TABLE Course (</w:t>
+        <w:t xml:space="preserve">CREATE TABLE </w:t>
+      </w:r>
+      <w:proofErr w:type="spellStart"/>
+      <w:r>
+        <w:t>Evaluation_Questions</w:t>
+      </w:r>
+      <w:proofErr w:type="spellEnd"/>
+      <w:r>
+        <w:t xml:space="preserve"> (</w:t>
       </w:r>
     </w:p>
     <w:p>
@@ -125,10 +244,292 @@
       </w:r>
       <w:proofErr w:type="spellStart"/>
       <w:r>
+        <w:t>EvalQID</w:t>
+      </w:r>
+      <w:proofErr w:type="spellEnd"/>
+      <w:r>
+        <w:t xml:space="preserve"> INT PRIMARY KEY,</w:t>
+      </w:r>
+    </w:p>
+    <w:p>
+      <w:r>
+        <w:t xml:space="preserve">    Content TEXT</w:t>
+      </w:r>
+      <w:r>
+        <w:t xml:space="preserve"> NOT NULL</w:t>
+      </w:r>
+      <w:r>
+        <w:t>,</w:t>
+      </w:r>
+    </w:p>
+    <w:p>
+      <w:r>
+        <w:t xml:space="preserve">    </w:t>
+      </w:r>
+      <w:proofErr w:type="spellStart"/>
+      <w:r>
+        <w:t>AdminID</w:t>
+      </w:r>
+      <w:proofErr w:type="spellEnd"/>
+      <w:r>
+        <w:t xml:space="preserve"> INT</w:t>
+      </w:r>
+      <w:r>
+        <w:t xml:space="preserve"> NOT NULL</w:t>
+      </w:r>
+      <w:r>
+        <w:t>,</w:t>
+      </w:r>
+    </w:p>
+    <w:p>
+      <w:r>
+        <w:t xml:space="preserve">    FOREIGN KEY (</w:t>
+      </w:r>
+      <w:proofErr w:type="spellStart"/>
+      <w:r>
+        <w:t>AdminID</w:t>
+      </w:r>
+      <w:proofErr w:type="spellEnd"/>
+      <w:r>
+        <w:t>) REFERENCES User(</w:t>
+      </w:r>
+      <w:proofErr w:type="spellStart"/>
+      <w:r>
+        <w:t>UserID</w:t>
+      </w:r>
+      <w:proofErr w:type="spellEnd"/>
+      <w:r>
+        <w:t>)</w:t>
+      </w:r>
+    </w:p>
+    <w:p>
+      <w:r>
+        <w:t>);</w:t>
+      </w:r>
+    </w:p>
+    <w:p/>
+    <w:p>
+      <w:r>
+        <w:t>CREATE TABLE Message (</w:t>
+      </w:r>
+    </w:p>
+    <w:p>
+      <w:r>
+        <w:t xml:space="preserve">    </w:t>
+      </w:r>
+      <w:proofErr w:type="spellStart"/>
+      <w:r>
+        <w:t>MessageID</w:t>
+      </w:r>
+      <w:proofErr w:type="spellEnd"/>
+      <w:r>
+        <w:t xml:space="preserve"> INT PRIMARY KEY,</w:t>
+      </w:r>
+    </w:p>
+    <w:p>
+      <w:r>
+        <w:t xml:space="preserve">    </w:t>
+      </w:r>
+      <w:proofErr w:type="spellStart"/>
+      <w:r>
+        <w:t>SenderID</w:t>
+      </w:r>
+      <w:proofErr w:type="spellEnd"/>
+      <w:r>
+        <w:t xml:space="preserve"> INT</w:t>
+      </w:r>
+      <w:r>
+        <w:t xml:space="preserve"> NOT NULL</w:t>
+      </w:r>
+      <w:r>
+        <w:t>,</w:t>
+      </w:r>
+    </w:p>
+    <w:p>
+      <w:r>
+        <w:t xml:space="preserve">    </w:t>
+      </w:r>
+      <w:proofErr w:type="spellStart"/>
+      <w:r>
+        <w:t>ReceiverID</w:t>
+      </w:r>
+      <w:proofErr w:type="spellEnd"/>
+      <w:r>
+        <w:t xml:space="preserve"> INT</w:t>
+      </w:r>
+      <w:r>
+        <w:t xml:space="preserve"> NOT NULL</w:t>
+      </w:r>
+      <w:r>
+        <w:t>,</w:t>
+      </w:r>
+    </w:p>
+    <w:p>
+      <w:r>
+        <w:t xml:space="preserve">    Content TEXT</w:t>
+      </w:r>
+      <w:r>
+        <w:t xml:space="preserve"> NOT NULL</w:t>
+      </w:r>
+      <w:r>
+        <w:t>,</w:t>
+      </w:r>
+    </w:p>
+    <w:p>
+      <w:r>
+        <w:t xml:space="preserve">    Timestamp DATETIME</w:t>
+      </w:r>
+      <w:r>
+        <w:t xml:space="preserve"> NOT NULL</w:t>
+      </w:r>
+      <w:r>
+        <w:t>,</w:t>
+      </w:r>
+    </w:p>
+    <w:p>
+      <w:r>
+        <w:t xml:space="preserve">    FOREIGN KEY (</w:t>
+      </w:r>
+      <w:proofErr w:type="spellStart"/>
+      <w:r>
+        <w:t>SenderID</w:t>
+      </w:r>
+      <w:proofErr w:type="spellEnd"/>
+      <w:r>
+        <w:t>) REFERENCES User(</w:t>
+      </w:r>
+      <w:proofErr w:type="spellStart"/>
+      <w:r>
+        <w:t>UserID</w:t>
+      </w:r>
+      <w:proofErr w:type="spellEnd"/>
+      <w:r>
+        <w:t>),</w:t>
+      </w:r>
+    </w:p>
+    <w:p>
+      <w:r>
+        <w:lastRenderedPageBreak/>
+        <w:t xml:space="preserve">    FOREIGN KEY (</w:t>
+      </w:r>
+      <w:proofErr w:type="spellStart"/>
+      <w:r>
+        <w:t>ReceiverID</w:t>
+      </w:r>
+      <w:proofErr w:type="spellEnd"/>
+      <w:r>
+        <w:t>) REFERENCES User(</w:t>
+      </w:r>
+      <w:proofErr w:type="spellStart"/>
+      <w:r>
+        <w:t>UserID</w:t>
+      </w:r>
+      <w:proofErr w:type="spellEnd"/>
+      <w:r>
+        <w:t>)</w:t>
+      </w:r>
+    </w:p>
+    <w:p>
+      <w:r>
+        <w:t>);</w:t>
+      </w:r>
+    </w:p>
+    <w:p/>
+    <w:p>
+      <w:r>
+        <w:t>CREATE TABLE Assignment (</w:t>
+      </w:r>
+    </w:p>
+    <w:p>
+      <w:r>
+        <w:t xml:space="preserve">    </w:t>
+      </w:r>
+      <w:proofErr w:type="spellStart"/>
+      <w:r>
+        <w:t>AssignmentID</w:t>
+      </w:r>
+      <w:proofErr w:type="spellEnd"/>
+      <w:r>
+        <w:t xml:space="preserve"> INT PRIMARY KEY,</w:t>
+      </w:r>
+    </w:p>
+    <w:p>
+      <w:r>
+        <w:t xml:space="preserve">    </w:t>
+      </w:r>
+      <w:proofErr w:type="spellStart"/>
+      <w:r>
         <w:t>CourseID</w:t>
       </w:r>
       <w:proofErr w:type="spellEnd"/>
       <w:r>
+        <w:t xml:space="preserve"> INT</w:t>
+      </w:r>
+      <w:r>
+        <w:t xml:space="preserve"> NOT NULL</w:t>
+      </w:r>
+      <w:r>
+        <w:t>,</w:t>
+      </w:r>
+    </w:p>
+    <w:p>
+      <w:r>
+        <w:t xml:space="preserve">    Title VARCHAR(100) NOT NULL,</w:t>
+      </w:r>
+    </w:p>
+    <w:p>
+      <w:r>
+        <w:t xml:space="preserve">    Description TEXT</w:t>
+      </w:r>
+      <w:r>
+        <w:t xml:space="preserve"> NOT NULL</w:t>
+      </w:r>
+      <w:r>
+        <w:t>,</w:t>
+      </w:r>
+    </w:p>
+    <w:p>
+      <w:r>
+        <w:t xml:space="preserve">    FOREIGN KEY (</w:t>
+      </w:r>
+      <w:proofErr w:type="spellStart"/>
+      <w:r>
+        <w:t>CourseID</w:t>
+      </w:r>
+      <w:proofErr w:type="spellEnd"/>
+      <w:r>
+        <w:t>) REFERENCES Course(</w:t>
+      </w:r>
+      <w:proofErr w:type="spellStart"/>
+      <w:r>
+        <w:t>CourseID</w:t>
+      </w:r>
+      <w:proofErr w:type="spellEnd"/>
+      <w:r>
+        <w:t>)</w:t>
+      </w:r>
+    </w:p>
+    <w:p>
+      <w:r>
+        <w:t>);</w:t>
+      </w:r>
+    </w:p>
+    <w:p/>
+    <w:p>
+      <w:r>
+        <w:t>CREATE TABLE Certificate (</w:t>
+      </w:r>
+    </w:p>
+    <w:p>
+      <w:r>
+        <w:t xml:space="preserve">    </w:t>
+      </w:r>
+      <w:proofErr w:type="spellStart"/>
+      <w:r>
+        <w:t>CertificateID</w:t>
+      </w:r>
+      <w:proofErr w:type="spellEnd"/>
+      <w:r>
         <w:t xml:space="preserve"> INT PRIMARY KEY,</w:t>
       </w:r>
     </w:p>
@@ -138,32 +539,334 @@
       </w:r>
       <w:proofErr w:type="spellStart"/>
       <w:r>
-        <w:t>CourseName</w:t>
+        <w:t>StudentID</w:t>
+      </w:r>
+      <w:proofErr w:type="spellEnd"/>
+      <w:r>
+        <w:t xml:space="preserve"> INT</w:t>
+      </w:r>
+      <w:r>
+        <w:t xml:space="preserve"> NOT NULL</w:t>
+      </w:r>
+      <w:r>
+        <w:t>,</w:t>
+      </w:r>
+    </w:p>
+    <w:p>
+      <w:r>
+        <w:t xml:space="preserve">    </w:t>
+      </w:r>
+      <w:proofErr w:type="spellStart"/>
+      <w:r>
+        <w:t>CourseID</w:t>
+      </w:r>
+      <w:proofErr w:type="spellEnd"/>
+      <w:r>
+        <w:t xml:space="preserve"> INT</w:t>
+      </w:r>
+      <w:r>
+        <w:t xml:space="preserve"> NOT NULL</w:t>
+      </w:r>
+      <w:r>
+        <w:t>,</w:t>
+      </w:r>
+    </w:p>
+    <w:p>
+      <w:r>
+        <w:t xml:space="preserve">    </w:t>
+      </w:r>
+      <w:proofErr w:type="spellStart"/>
+      <w:r>
+        <w:t>Submit_Date</w:t>
+      </w:r>
+      <w:proofErr w:type="spellEnd"/>
+      <w:r>
+        <w:t xml:space="preserve"> DATE</w:t>
+      </w:r>
+      <w:r>
+        <w:t xml:space="preserve"> NOT NULL</w:t>
+      </w:r>
+      <w:r>
+        <w:t>,</w:t>
+      </w:r>
+    </w:p>
+    <w:p>
+      <w:r>
+        <w:t xml:space="preserve">    FOREIGN KEY (</w:t>
+      </w:r>
+      <w:proofErr w:type="spellStart"/>
+      <w:r>
+        <w:t>StudentID</w:t>
+      </w:r>
+      <w:proofErr w:type="spellEnd"/>
+      <w:r>
+        <w:t xml:space="preserve">) REFERENCES </w:t>
+      </w:r>
+      <w:r>
+        <w:t>User</w:t>
+      </w:r>
+      <w:r>
+        <w:t>(</w:t>
+      </w:r>
+      <w:proofErr w:type="spellStart"/>
+      <w:r>
+        <w:t>UserID</w:t>
+      </w:r>
+      <w:proofErr w:type="spellEnd"/>
+      <w:r>
+        <w:t>),</w:t>
+      </w:r>
+    </w:p>
+    <w:p>
+      <w:r>
+        <w:t xml:space="preserve">    FOREIGN KEY (</w:t>
+      </w:r>
+      <w:proofErr w:type="spellStart"/>
+      <w:r>
+        <w:t>CourseID</w:t>
+      </w:r>
+      <w:proofErr w:type="spellEnd"/>
+      <w:r>
+        <w:t>) REFERENCES Course(</w:t>
+      </w:r>
+      <w:proofErr w:type="spellStart"/>
+      <w:r>
+        <w:t>CourseID</w:t>
+      </w:r>
+      <w:proofErr w:type="spellEnd"/>
+      <w:r>
+        <w:t>)</w:t>
+      </w:r>
+    </w:p>
+    <w:p>
+      <w:r>
+        <w:t>);</w:t>
+      </w:r>
+    </w:p>
+    <w:p/>
+    <w:p>
+      <w:r>
+        <w:t>CREATE TABLE Feedback (</w:t>
+      </w:r>
+    </w:p>
+    <w:p>
+      <w:r>
+        <w:t xml:space="preserve">    </w:t>
+      </w:r>
+      <w:proofErr w:type="spellStart"/>
+      <w:r>
+        <w:t>FeedbackID</w:t>
+      </w:r>
+      <w:proofErr w:type="spellEnd"/>
+      <w:r>
+        <w:t xml:space="preserve"> INT PRIMARY KEY,</w:t>
+      </w:r>
+    </w:p>
+    <w:p>
+      <w:r>
+        <w:t xml:space="preserve">    </w:t>
+      </w:r>
+      <w:proofErr w:type="spellStart"/>
+      <w:r>
+        <w:t>InstructorID</w:t>
+      </w:r>
+      <w:proofErr w:type="spellEnd"/>
+      <w:r>
+        <w:t xml:space="preserve"> INT</w:t>
+      </w:r>
+      <w:r>
+        <w:t xml:space="preserve"> NOT NULL</w:t>
+      </w:r>
+      <w:r>
+        <w:t>,</w:t>
+      </w:r>
+    </w:p>
+    <w:p>
+      <w:r>
+        <w:t xml:space="preserve">    </w:t>
+      </w:r>
+      <w:proofErr w:type="spellStart"/>
+      <w:r>
+        <w:t>StudentID</w:t>
+      </w:r>
+      <w:proofErr w:type="spellEnd"/>
+      <w:r>
+        <w:t xml:space="preserve"> INT</w:t>
+      </w:r>
+      <w:r>
+        <w:t xml:space="preserve"> NOT NULL</w:t>
+      </w:r>
+      <w:r>
+        <w:t>,</w:t>
+      </w:r>
+    </w:p>
+    <w:p>
+      <w:r>
+        <w:t xml:space="preserve">    </w:t>
+      </w:r>
+      <w:proofErr w:type="spellStart"/>
+      <w:r>
+        <w:t>EvalQID</w:t>
+      </w:r>
+      <w:proofErr w:type="spellEnd"/>
+      <w:r>
+        <w:t xml:space="preserve"> INT</w:t>
+      </w:r>
+      <w:r>
+        <w:t xml:space="preserve"> NOT NULL</w:t>
+      </w:r>
+      <w:r>
+        <w:t>,</w:t>
+      </w:r>
+    </w:p>
+    <w:p>
+      <w:r>
+        <w:t xml:space="preserve">    Content TEXT</w:t>
+      </w:r>
+      <w:r>
+        <w:t xml:space="preserve"> NOT NULL</w:t>
+      </w:r>
+      <w:r>
+        <w:t>,</w:t>
+      </w:r>
+    </w:p>
+    <w:p>
+      <w:r>
+        <w:t xml:space="preserve">    FOREIGN KEY (</w:t>
+      </w:r>
+      <w:proofErr w:type="spellStart"/>
+      <w:r>
+        <w:t>InstructorID</w:t>
+      </w:r>
+      <w:proofErr w:type="spellEnd"/>
+      <w:r>
+        <w:t>) REFERENCES User(</w:t>
+      </w:r>
+      <w:proofErr w:type="spellStart"/>
+      <w:r>
+        <w:t>UserID</w:t>
+      </w:r>
+      <w:proofErr w:type="spellEnd"/>
+      <w:r>
+        <w:t>)</w:t>
+      </w:r>
+      <w:r>
+        <w:t>,</w:t>
+      </w:r>
+    </w:p>
+    <w:p>
+      <w:r>
+        <w:t xml:space="preserve">    FOREIGN KEY (</w:t>
+      </w:r>
+      <w:proofErr w:type="spellStart"/>
+      <w:r>
+        <w:t>StudentID</w:t>
+      </w:r>
+      <w:proofErr w:type="spellEnd"/>
+      <w:r>
+        <w:t>) REFERENCES User(</w:t>
+      </w:r>
+      <w:proofErr w:type="spellStart"/>
+      <w:r>
+        <w:t>UserID</w:t>
+      </w:r>
+      <w:proofErr w:type="spellEnd"/>
+      <w:r>
+        <w:t>)</w:t>
+      </w:r>
+      <w:r>
+        <w:t>,</w:t>
+      </w:r>
+    </w:p>
+    <w:p>
+      <w:r>
+        <w:t xml:space="preserve">    FOREIGN KEY (</w:t>
+      </w:r>
+      <w:proofErr w:type="spellStart"/>
+      <w:r>
+        <w:t>EvalQID</w:t>
+      </w:r>
+      <w:proofErr w:type="spellEnd"/>
+      <w:r>
+        <w:t xml:space="preserve">) REFERENCES </w:t>
+      </w:r>
+      <w:proofErr w:type="spellStart"/>
+      <w:r>
+        <w:t>Evaluation_Questions</w:t>
+      </w:r>
+      <w:proofErr w:type="spellEnd"/>
+      <w:r>
+        <w:t>(</w:t>
+      </w:r>
+      <w:proofErr w:type="spellStart"/>
+      <w:r>
+        <w:t>EvalQID</w:t>
+      </w:r>
+      <w:proofErr w:type="spellEnd"/>
+      <w:r>
+        <w:t>)</w:t>
+      </w:r>
+    </w:p>
+    <w:p>
+      <w:r>
+        <w:t>);</w:t>
+      </w:r>
+    </w:p>
+    <w:p/>
+    <w:p>
+      <w:r>
+        <w:t>CREATE TABLE Rating (</w:t>
+      </w:r>
+    </w:p>
+    <w:p>
+      <w:r>
+        <w:lastRenderedPageBreak/>
+        <w:t xml:space="preserve">   </w:t>
+      </w:r>
+      <w:proofErr w:type="spellStart"/>
+      <w:r>
+        <w:t>RatingID</w:t>
+      </w:r>
+      <w:proofErr w:type="spellEnd"/>
+      <w:r>
+        <w:t xml:space="preserve"> INT PRIMARY KEY,</w:t>
+      </w:r>
+    </w:p>
+    <w:p>
+      <w:r>
+        <w:t xml:space="preserve">   </w:t>
+      </w:r>
+      <w:proofErr w:type="spellStart"/>
+      <w:r>
+        <w:t>EvalGrage</w:t>
+      </w:r>
+      <w:proofErr w:type="spellEnd"/>
+      <w:r>
+        <w:t xml:space="preserve"> INT NOT NULL,</w:t>
+      </w:r>
+    </w:p>
+    <w:p>
+      <w:r>
+        <w:t xml:space="preserve">   </w:t>
+      </w:r>
+      <w:proofErr w:type="spellStart"/>
+      <w:r>
+        <w:t>FeedbackID</w:t>
       </w:r>
       <w:proofErr w:type="spellEnd"/>
       <w:r>
         <w:t xml:space="preserve"> </w:t>
       </w:r>
-      <w:proofErr w:type="gramStart"/>
-      <w:r>
-        <w:t>VARCHAR(</w:t>
-      </w:r>
-      <w:proofErr w:type="gramEnd"/>
-      <w:r>
-        <w:t>50</w:t>
-      </w:r>
-      <w:r>
-        <w:t>) NOT NULL,</w:t>
-      </w:r>
-    </w:p>
-    <w:p>
-      <w:r>
-        <w:t xml:space="preserve">    Description TEXT,</w:t>
-      </w:r>
-    </w:p>
-    <w:p>
-      <w:r>
-        <w:t xml:space="preserve">    </w:t>
+      <w:r>
+        <w:t>INT</w:t>
+      </w:r>
+      <w:r>
+        <w:t xml:space="preserve">  NOT NULL,</w:t>
+      </w:r>
+    </w:p>
+    <w:p>
+      <w:r>
+        <w:t xml:space="preserve">   </w:t>
       </w:r>
       <w:proofErr w:type="spellStart"/>
       <w:r>
@@ -171,38 +874,36 @@
       </w:r>
       <w:proofErr w:type="spellEnd"/>
       <w:r>
-        <w:t xml:space="preserve"> INT,</w:t>
-      </w:r>
-    </w:p>
-    <w:p>
-      <w:r>
-        <w:t xml:space="preserve">    </w:t>
-      </w:r>
-      <w:proofErr w:type="spellStart"/>
-      <w:r>
-        <w:t>Start_Date</w:t>
-      </w:r>
-      <w:proofErr w:type="spellEnd"/>
-      <w:r>
-        <w:t xml:space="preserve"> DATETIME,</w:t>
-      </w:r>
-    </w:p>
-    <w:p>
-      <w:r>
-        <w:t xml:space="preserve">    </w:t>
-      </w:r>
-      <w:proofErr w:type="spellStart"/>
-      <w:r>
-        <w:t>End_Date</w:t>
-      </w:r>
-      <w:proofErr w:type="spellEnd"/>
-      <w:r>
-        <w:t xml:space="preserve"> DATETIME,</w:t>
-      </w:r>
-    </w:p>
-    <w:p>
-      <w:r>
-        <w:t xml:space="preserve">    FOREIGN KEY (</w:t>
+        <w:t xml:space="preserve"> INT NOT NULL,</w:t>
+      </w:r>
+    </w:p>
+    <w:p>
+      <w:r>
+        <w:t xml:space="preserve">   FOREIGN KEY (</w:t>
+      </w:r>
+      <w:proofErr w:type="spellStart"/>
+      <w:r>
+        <w:t>FeedbackID</w:t>
+      </w:r>
+      <w:proofErr w:type="spellEnd"/>
+      <w:r>
+        <w:t>) REFERENCES Feedback(</w:t>
+      </w:r>
+      <w:proofErr w:type="spellStart"/>
+      <w:r>
+        <w:t>FeedbackID</w:t>
+      </w:r>
+      <w:proofErr w:type="spellEnd"/>
+      <w:r>
+        <w:t>)</w:t>
+      </w:r>
+      <w:r>
+        <w:t>,</w:t>
+      </w:r>
+    </w:p>
+    <w:p>
+      <w:r>
+        <w:t xml:space="preserve">   FOREIGN KEY (</w:t>
       </w:r>
       <w:proofErr w:type="spellStart"/>
       <w:r>
@@ -210,17 +911,9 @@
       </w:r>
       <w:proofErr w:type="spellEnd"/>
       <w:r>
-        <w:t xml:space="preserve">) REFERENCES </w:t>
-      </w:r>
-      <w:proofErr w:type="gramStart"/>
-      <w:r>
-        <w:t>User</w:t>
-      </w:r>
-      <w:r>
-        <w:t>(</w:t>
-      </w:r>
-      <w:proofErr w:type="spellStart"/>
-      <w:proofErr w:type="gramEnd"/>
+        <w:t>) REFERENCES User(</w:t>
+      </w:r>
+      <w:proofErr w:type="spellStart"/>
       <w:r>
         <w:t>UserID</w:t>
       </w:r>
@@ -237,30 +930,16 @@
     <w:p/>
     <w:p>
       <w:r>
-        <w:t xml:space="preserve">CREATE TABLE </w:t>
-      </w:r>
-      <w:proofErr w:type="spellStart"/>
-      <w:r>
-        <w:t>Evaluation</w:t>
-      </w:r>
-      <w:r>
-        <w:t>_Questions</w:t>
-      </w:r>
-      <w:proofErr w:type="spellEnd"/>
-      <w:r>
-        <w:t xml:space="preserve"> (</w:t>
-      </w:r>
-    </w:p>
-    <w:p>
-      <w:r>
-        <w:t xml:space="preserve">    </w:t>
-      </w:r>
-      <w:proofErr w:type="spellStart"/>
-      <w:r>
-        <w:t>EvalQ</w:t>
-      </w:r>
-      <w:r>
-        <w:t>ID</w:t>
+        <w:t>CREATE TABLE Grage (</w:t>
+      </w:r>
+    </w:p>
+    <w:p>
+      <w:r>
+        <w:t xml:space="preserve">   </w:t>
+      </w:r>
+      <w:proofErr w:type="spellStart"/>
+      <w:r>
+        <w:t>GradeID</w:t>
       </w:r>
       <w:proofErr w:type="spellEnd"/>
       <w:r>
@@ -269,93 +948,48 @@
     </w:p>
     <w:p>
       <w:r>
-        <w:t xml:space="preserve">    </w:t>
-      </w:r>
-      <w:r>
-        <w:t>Content</w:t>
-      </w:r>
-      <w:r>
-        <w:t xml:space="preserve"> TEXT</w:t>
-      </w:r>
-    </w:p>
-    <w:p>
-      <w:r>
-        <w:t>);</w:t>
-      </w:r>
-    </w:p>
-    <w:p/>
-    <w:p>
-      <w:r>
-        <w:t>CREATE TABLE Message (</w:t>
-      </w:r>
-    </w:p>
-    <w:p>
-      <w:r>
-        <w:t xml:space="preserve">    </w:t>
-      </w:r>
-      <w:proofErr w:type="spellStart"/>
-      <w:r>
-        <w:t>MessageID</w:t>
-      </w:r>
-      <w:proofErr w:type="spellEnd"/>
-      <w:r>
-        <w:t xml:space="preserve"> INT PRIMARY KEY,</w:t>
-      </w:r>
-    </w:p>
-    <w:p>
-      <w:r>
-        <w:t xml:space="preserve">    </w:t>
-      </w:r>
-      <w:proofErr w:type="spellStart"/>
-      <w:r>
-        <w:t>SenderID</w:t>
-      </w:r>
-      <w:proofErr w:type="spellEnd"/>
-      <w:r>
-        <w:t xml:space="preserve"> INT,</w:t>
-      </w:r>
-    </w:p>
-    <w:p>
-      <w:r>
-        <w:t xml:space="preserve">    </w:t>
-      </w:r>
-      <w:proofErr w:type="spellStart"/>
-      <w:r>
-        <w:t>ReceiverID</w:t>
-      </w:r>
-      <w:proofErr w:type="spellEnd"/>
-      <w:r>
-        <w:t xml:space="preserve"> INT,</w:t>
-      </w:r>
-    </w:p>
-    <w:p>
-      <w:r>
-        <w:t xml:space="preserve">    Content TEXT,</w:t>
-      </w:r>
-    </w:p>
-    <w:p>
-      <w:r>
-        <w:t xml:space="preserve">    Timestamp DATETIME,</w:t>
-      </w:r>
-    </w:p>
-    <w:p>
-      <w:r>
-        <w:t xml:space="preserve">    FOREIGN KEY (</w:t>
-      </w:r>
-      <w:proofErr w:type="spellStart"/>
-      <w:r>
-        <w:t>SenderID</w:t>
-      </w:r>
-      <w:proofErr w:type="spellEnd"/>
-      <w:r>
-        <w:t xml:space="preserve">) REFERENCES </w:t>
-      </w:r>
-      <w:proofErr w:type="gramStart"/>
-      <w:r>
-        <w:t>User(</w:t>
-      </w:r>
-      <w:proofErr w:type="spellStart"/>
-      <w:proofErr w:type="gramEnd"/>
+        <w:t xml:space="preserve">   </w:t>
+      </w:r>
+      <w:proofErr w:type="spellStart"/>
+      <w:r>
+        <w:t>StudentID</w:t>
+      </w:r>
+      <w:proofErr w:type="spellEnd"/>
+      <w:r>
+        <w:t xml:space="preserve"> INT NOT NULL,</w:t>
+      </w:r>
+    </w:p>
+    <w:p>
+      <w:r>
+        <w:t xml:space="preserve">   </w:t>
+      </w:r>
+      <w:proofErr w:type="spellStart"/>
+      <w:r>
+        <w:t>CourseID</w:t>
+      </w:r>
+      <w:proofErr w:type="spellEnd"/>
+      <w:r>
+        <w:t xml:space="preserve"> INT NOT NULL,</w:t>
+      </w:r>
+    </w:p>
+    <w:p>
+      <w:r>
+        <w:t xml:space="preserve">   Grade INT NOT NULL,</w:t>
+      </w:r>
+    </w:p>
+    <w:p>
+      <w:r>
+        <w:t xml:space="preserve">   FOREIGN KEY (</w:t>
+      </w:r>
+      <w:proofErr w:type="spellStart"/>
+      <w:r>
+        <w:t>StudentID</w:t>
+      </w:r>
+      <w:proofErr w:type="spellEnd"/>
+      <w:r>
+        <w:t>) REFERENCES User(</w:t>
+      </w:r>
+      <w:proofErr w:type="spellStart"/>
       <w:r>
         <w:t>UserID</w:t>
       </w:r>
@@ -366,57 +1000,7 @@
     </w:p>
     <w:p>
       <w:r>
-        <w:t xml:space="preserve">    FOREIGN KEY (</w:t>
-      </w:r>
-      <w:proofErr w:type="spellStart"/>
-      <w:r>
-        <w:t>ReceiverID</w:t>
-      </w:r>
-      <w:proofErr w:type="spellEnd"/>
-      <w:r>
-        <w:t xml:space="preserve">) REFERENCES </w:t>
-      </w:r>
-      <w:proofErr w:type="gramStart"/>
-      <w:r>
-        <w:t>User(</w:t>
-      </w:r>
-      <w:proofErr w:type="spellStart"/>
-      <w:proofErr w:type="gramEnd"/>
-      <w:r>
-        <w:t>UserID</w:t>
-      </w:r>
-      <w:proofErr w:type="spellEnd"/>
-      <w:r>
-        <w:t>)</w:t>
-      </w:r>
-    </w:p>
-    <w:p>
-      <w:r>
-        <w:t>);</w:t>
-      </w:r>
-    </w:p>
-    <w:p>
-      <w:r>
-        <w:lastRenderedPageBreak/>
-        <w:t>CREATE TABLE Assignment (</w:t>
-      </w:r>
-    </w:p>
-    <w:p>
-      <w:r>
-        <w:t xml:space="preserve">    </w:t>
-      </w:r>
-      <w:proofErr w:type="spellStart"/>
-      <w:r>
-        <w:t>AssignmentID</w:t>
-      </w:r>
-      <w:proofErr w:type="spellEnd"/>
-      <w:r>
-        <w:t xml:space="preserve"> INT PRIMARY KEY,</w:t>
-      </w:r>
-    </w:p>
-    <w:p>
-      <w:r>
-        <w:t xml:space="preserve">    </w:t>
+        <w:t xml:space="preserve">   FOREIGN KEY (</w:t>
       </w:r>
       <w:proofErr w:type="spellStart"/>
       <w:r>
@@ -424,488 +1008,11 @@
       </w:r>
       <w:proofErr w:type="spellEnd"/>
       <w:r>
-        <w:t xml:space="preserve"> INT,</w:t>
-      </w:r>
-    </w:p>
-    <w:p>
-      <w:r>
-        <w:t xml:space="preserve">    Title </w:t>
-      </w:r>
-      <w:proofErr w:type="gramStart"/>
-      <w:r>
-        <w:t>VARCHAR(</w:t>
-      </w:r>
-      <w:proofErr w:type="gramEnd"/>
-      <w:r>
-        <w:t>100) NOT NULL,</w:t>
-      </w:r>
-    </w:p>
-    <w:p>
-      <w:r>
-        <w:t xml:space="preserve">    Description TEXT,</w:t>
-      </w:r>
-    </w:p>
-    <w:p>
-      <w:r>
-        <w:t xml:space="preserve">    FOREIGN KEY (</w:t>
+        <w:t>) REFERENCES Course(</w:t>
       </w:r>
       <w:proofErr w:type="spellStart"/>
       <w:r>
         <w:t>CourseID</w:t>
-      </w:r>
-      <w:proofErr w:type="spellEnd"/>
-      <w:r>
-        <w:t xml:space="preserve">) REFERENCES </w:t>
-      </w:r>
-      <w:proofErr w:type="gramStart"/>
-      <w:r>
-        <w:t>Course(</w:t>
-      </w:r>
-      <w:proofErr w:type="spellStart"/>
-      <w:proofErr w:type="gramEnd"/>
-      <w:r>
-        <w:t>CourseID</w:t>
-      </w:r>
-      <w:proofErr w:type="spellEnd"/>
-      <w:r>
-        <w:t>)</w:t>
-      </w:r>
-    </w:p>
-    <w:p>
-      <w:r>
-        <w:t>);</w:t>
-      </w:r>
-    </w:p>
-    <w:p/>
-    <w:p>
-      <w:r>
-        <w:t>CREATE TABLE Certificate (</w:t>
-      </w:r>
-    </w:p>
-    <w:p>
-      <w:r>
-        <w:t xml:space="preserve">    </w:t>
-      </w:r>
-      <w:proofErr w:type="spellStart"/>
-      <w:r>
-        <w:t>CertificateID</w:t>
-      </w:r>
-      <w:proofErr w:type="spellEnd"/>
-      <w:r>
-        <w:t xml:space="preserve"> INT PRIMARY KEY,</w:t>
-      </w:r>
-    </w:p>
-    <w:p>
-      <w:r>
-        <w:t xml:space="preserve">    </w:t>
-      </w:r>
-      <w:proofErr w:type="spellStart"/>
-      <w:r>
-        <w:t>StudentID</w:t>
-      </w:r>
-      <w:proofErr w:type="spellEnd"/>
-      <w:r>
-        <w:t xml:space="preserve"> INT,</w:t>
-      </w:r>
-    </w:p>
-    <w:p>
-      <w:r>
-        <w:t xml:space="preserve">    </w:t>
-      </w:r>
-      <w:proofErr w:type="spellStart"/>
-      <w:r>
-        <w:t>CourseID</w:t>
-      </w:r>
-      <w:proofErr w:type="spellEnd"/>
-      <w:r>
-        <w:t xml:space="preserve"> INT,</w:t>
-      </w:r>
-    </w:p>
-    <w:p>
-      <w:r>
-        <w:t xml:space="preserve">    </w:t>
-      </w:r>
-      <w:proofErr w:type="spellStart"/>
-      <w:r>
-        <w:t>Submit_Date</w:t>
-      </w:r>
-      <w:proofErr w:type="spellEnd"/>
-      <w:r>
-        <w:t xml:space="preserve"> DATE,</w:t>
-      </w:r>
-    </w:p>
-    <w:p>
-      <w:r>
-        <w:t xml:space="preserve">    FOREIGN KEY (</w:t>
-      </w:r>
-      <w:proofErr w:type="spellStart"/>
-      <w:r>
-        <w:t>StudentID</w:t>
-      </w:r>
-      <w:proofErr w:type="spellEnd"/>
-      <w:r>
-        <w:t xml:space="preserve">) REFERENCES </w:t>
-      </w:r>
-      <w:proofErr w:type="gramStart"/>
-      <w:r>
-        <w:t>Student(</w:t>
-      </w:r>
-      <w:proofErr w:type="spellStart"/>
-      <w:proofErr w:type="gramEnd"/>
-      <w:r>
-        <w:t>StudentID</w:t>
-      </w:r>
-      <w:proofErr w:type="spellEnd"/>
-      <w:r>
-        <w:t>),</w:t>
-      </w:r>
-    </w:p>
-    <w:p>
-      <w:r>
-        <w:t xml:space="preserve">    FOREIGN KEY (</w:t>
-      </w:r>
-      <w:proofErr w:type="spellStart"/>
-      <w:r>
-        <w:t>CourseID</w:t>
-      </w:r>
-      <w:proofErr w:type="spellEnd"/>
-      <w:r>
-        <w:t xml:space="preserve">) REFERENCES </w:t>
-      </w:r>
-      <w:proofErr w:type="gramStart"/>
-      <w:r>
-        <w:t>Course(</w:t>
-      </w:r>
-      <w:proofErr w:type="spellStart"/>
-      <w:proofErr w:type="gramEnd"/>
-      <w:r>
-        <w:t>CourseID</w:t>
-      </w:r>
-      <w:proofErr w:type="spellEnd"/>
-      <w:r>
-        <w:t>)</w:t>
-      </w:r>
-    </w:p>
-    <w:p>
-      <w:r>
-        <w:t>);</w:t>
-      </w:r>
-    </w:p>
-    <w:p/>
-    <w:p>
-      <w:r>
-        <w:t>CREATE TABLE Feedback (</w:t>
-      </w:r>
-    </w:p>
-    <w:p>
-      <w:r>
-        <w:t xml:space="preserve">    </w:t>
-      </w:r>
-      <w:proofErr w:type="spellStart"/>
-      <w:r>
-        <w:t>FeedbackID</w:t>
-      </w:r>
-      <w:proofErr w:type="spellEnd"/>
-      <w:r>
-        <w:t xml:space="preserve"> INT PRIMARY KEY,</w:t>
-      </w:r>
-    </w:p>
-    <w:p>
-      <w:r>
-        <w:t xml:space="preserve">    </w:t>
-      </w:r>
-      <w:proofErr w:type="spellStart"/>
-      <w:r>
-        <w:t>InstructorID</w:t>
-      </w:r>
-      <w:proofErr w:type="spellEnd"/>
-      <w:r>
-        <w:t xml:space="preserve"> INT,</w:t>
-      </w:r>
-    </w:p>
-    <w:p>
-      <w:r>
-        <w:t xml:space="preserve">    </w:t>
-      </w:r>
-      <w:proofErr w:type="spellStart"/>
-      <w:r>
-        <w:t>StudentID</w:t>
-      </w:r>
-      <w:proofErr w:type="spellEnd"/>
-      <w:r>
-        <w:t xml:space="preserve"> INT,</w:t>
-      </w:r>
-    </w:p>
-    <w:p>
-      <w:r>
-        <w:t xml:space="preserve">    Content TEXT</w:t>
-      </w:r>
-    </w:p>
-    <w:p>
-      <w:r>
-        <w:t xml:space="preserve">    </w:t>
-      </w:r>
-      <w:r>
-        <w:t>FOREIGN KEY (</w:t>
-      </w:r>
-      <w:proofErr w:type="spellStart"/>
-      <w:r>
-        <w:t>InstructorID</w:t>
-      </w:r>
-      <w:proofErr w:type="spellEnd"/>
-      <w:r>
-        <w:t xml:space="preserve">) REFERENCES </w:t>
-      </w:r>
-      <w:proofErr w:type="gramStart"/>
-      <w:r>
-        <w:t>User</w:t>
-      </w:r>
-      <w:r>
-        <w:t>(</w:t>
-      </w:r>
-      <w:proofErr w:type="spellStart"/>
-      <w:proofErr w:type="gramEnd"/>
-      <w:r>
-        <w:t>UserID</w:t>
-      </w:r>
-      <w:proofErr w:type="spellEnd"/>
-      <w:r>
-        <w:t>)</w:t>
-      </w:r>
-    </w:p>
-    <w:p>
-      <w:r>
-        <w:t xml:space="preserve">    </w:t>
-      </w:r>
-      <w:r>
-        <w:t>FOREIGN KEY (</w:t>
-      </w:r>
-      <w:proofErr w:type="spellStart"/>
-      <w:r>
-        <w:t>StudentID</w:t>
-      </w:r>
-      <w:proofErr w:type="spellEnd"/>
-      <w:r>
-        <w:t>) REFERENCES User</w:t>
-      </w:r>
-      <w:r>
-        <w:t xml:space="preserve"> </w:t>
-      </w:r>
-      <w:r>
-        <w:t>(</w:t>
-      </w:r>
-      <w:proofErr w:type="spellStart"/>
-      <w:r>
-        <w:t>UserID</w:t>
-      </w:r>
-      <w:proofErr w:type="spellEnd"/>
-      <w:r>
-        <w:t>)</w:t>
-      </w:r>
-    </w:p>
-    <w:p>
-      <w:r>
-        <w:t>);</w:t>
-      </w:r>
-    </w:p>
-    <w:p/>
-    <w:p>
-      <w:r>
-        <w:t>CREATE TABLE Rating (</w:t>
-      </w:r>
-    </w:p>
-    <w:p>
-      <w:r>
-        <w:t xml:space="preserve">   </w:t>
-      </w:r>
-      <w:proofErr w:type="spellStart"/>
-      <w:r>
-        <w:t>RatingID</w:t>
-      </w:r>
-      <w:proofErr w:type="spellEnd"/>
-      <w:r>
-        <w:t xml:space="preserve"> INT PRIMARY KEY,</w:t>
-      </w:r>
-    </w:p>
-    <w:p>
-      <w:r>
-        <w:t xml:space="preserve">   </w:t>
-      </w:r>
-      <w:proofErr w:type="spellStart"/>
-      <w:r>
-        <w:t>EvalGrage</w:t>
-      </w:r>
-      <w:proofErr w:type="spellEnd"/>
-      <w:r>
-        <w:t xml:space="preserve"> INT NOT NULL,</w:t>
-      </w:r>
-    </w:p>
-    <w:p>
-      <w:r>
-        <w:t xml:space="preserve">   </w:t>
-      </w:r>
-      <w:proofErr w:type="spellStart"/>
-      <w:r>
-        <w:t>StudentFeedback</w:t>
-      </w:r>
-      <w:proofErr w:type="spellEnd"/>
-      <w:r>
-        <w:t xml:space="preserve"> </w:t>
-      </w:r>
-      <w:proofErr w:type="gramStart"/>
-      <w:r>
-        <w:t>INT</w:t>
-      </w:r>
-      <w:r>
-        <w:t xml:space="preserve">  NOT</w:t>
-      </w:r>
-      <w:proofErr w:type="gramEnd"/>
-      <w:r>
-        <w:t xml:space="preserve"> NULL,</w:t>
-      </w:r>
-    </w:p>
-    <w:p>
-      <w:r>
-        <w:t xml:space="preserve">   FOREIGN KEY (</w:t>
-      </w:r>
-      <w:proofErr w:type="spellStart"/>
-      <w:r>
-        <w:t>StudentFeedback</w:t>
-      </w:r>
-      <w:proofErr w:type="spellEnd"/>
-      <w:r>
-        <w:t xml:space="preserve">) REFERENCES </w:t>
-      </w:r>
-      <w:proofErr w:type="gramStart"/>
-      <w:r>
-        <w:t>Feedback(</w:t>
-      </w:r>
-      <w:proofErr w:type="spellStart"/>
-      <w:proofErr w:type="gramEnd"/>
-      <w:r>
-        <w:t>FeedbackID</w:t>
-      </w:r>
-      <w:proofErr w:type="spellEnd"/>
-      <w:r>
-        <w:t>)</w:t>
-      </w:r>
-    </w:p>
-    <w:p>
-      <w:r>
-        <w:t>);</w:t>
-      </w:r>
-    </w:p>
-    <w:p/>
-    <w:p>
-      <w:r>
-        <w:t>CRAETE TABLE Grage (</w:t>
-      </w:r>
-    </w:p>
-    <w:p>
-      <w:r>
-        <w:t xml:space="preserve">   </w:t>
-      </w:r>
-      <w:proofErr w:type="spellStart"/>
-      <w:r>
-        <w:t>GradeID</w:t>
-      </w:r>
-      <w:proofErr w:type="spellEnd"/>
-      <w:r>
-        <w:t xml:space="preserve"> INT PRIMARY KEY,</w:t>
-      </w:r>
-    </w:p>
-    <w:p>
-      <w:r>
-        <w:t xml:space="preserve">   </w:t>
-      </w:r>
-      <w:proofErr w:type="spellStart"/>
-      <w:r>
-        <w:t>StudentID</w:t>
-      </w:r>
-      <w:proofErr w:type="spellEnd"/>
-      <w:r>
-        <w:t xml:space="preserve"> INT,</w:t>
-      </w:r>
-    </w:p>
-    <w:p>
-      <w:r>
-        <w:t xml:space="preserve">   </w:t>
-      </w:r>
-      <w:proofErr w:type="spellStart"/>
-      <w:r>
-        <w:t>CourseID</w:t>
-      </w:r>
-      <w:proofErr w:type="spellEnd"/>
-      <w:r>
-        <w:t xml:space="preserve"> INT,</w:t>
-      </w:r>
-    </w:p>
-    <w:p>
-      <w:r>
-        <w:t xml:space="preserve">   Grade INT</w:t>
-      </w:r>
-      <w:r>
-        <w:t>,</w:t>
-      </w:r>
-    </w:p>
-    <w:p>
-      <w:r>
-        <w:t xml:space="preserve">   </w:t>
-      </w:r>
-      <w:r>
-        <w:t>FOREIGN KEY (</w:t>
-      </w:r>
-      <w:proofErr w:type="spellStart"/>
-      <w:r>
-        <w:t>StudentID</w:t>
-      </w:r>
-      <w:proofErr w:type="spellEnd"/>
-      <w:r>
-        <w:t xml:space="preserve">) REFERENCES </w:t>
-      </w:r>
-      <w:proofErr w:type="gramStart"/>
-      <w:r>
-        <w:t>User</w:t>
-      </w:r>
-      <w:r>
-        <w:t>(</w:t>
-      </w:r>
-      <w:proofErr w:type="spellStart"/>
-      <w:proofErr w:type="gramEnd"/>
-      <w:r>
-        <w:t>UserID</w:t>
-      </w:r>
-      <w:proofErr w:type="spellEnd"/>
-      <w:r>
-        <w:t>)</w:t>
-      </w:r>
-      <w:r>
-        <w:t>,</w:t>
-      </w:r>
-    </w:p>
-    <w:p>
-      <w:r>
-        <w:t xml:space="preserve">   </w:t>
-      </w:r>
-      <w:r>
-        <w:t>FOREIGN KEY (</w:t>
-      </w:r>
-      <w:proofErr w:type="spellStart"/>
-      <w:r>
-        <w:t>CourseID</w:t>
-      </w:r>
-      <w:proofErr w:type="spellEnd"/>
-      <w:r>
-        <w:t xml:space="preserve">) REFERENCES </w:t>
-      </w:r>
-      <w:proofErr w:type="gramStart"/>
-      <w:r>
-        <w:t>Course(</w:t>
-      </w:r>
-      <w:proofErr w:type="spellStart"/>
-      <w:proofErr w:type="gramEnd"/>
-      <w:r>
-        <w:t>CouserID</w:t>
       </w:r>
       <w:proofErr w:type="spellEnd"/>
       <w:r>

</xml_diff>